<commit_message>
Button Modell, KoerperV2 mit reduzierte Hoehe, Word Dokument mit Notizen
</commit_message>
<xml_diff>
--- a/Doku/ProgrammingNotes.docx
+++ b/Doku/ProgrammingNotes.docx
@@ -1045,7 +1045,7 @@
           </mc:Choice>
           <mc:Fallback>
             <w:pict>
-              <v:rect w14:anchorId="1FCE6E01" id="Rectangle 9" o:spid="_x0000_s1026" style="position:absolute;margin-left:85.6pt;margin-top:122.35pt;width:93.05pt;height:11.45pt;z-index:251659264;visibility:visible;mso-wrap-style:square;mso-width-percent:0;mso-height-percent:0;mso-wrap-distance-left:9pt;mso-wrap-distance-top:0;mso-wrap-distance-right:9pt;mso-wrap-distance-bottom:0;mso-position-horizontal:absolute;mso-position-horizontal-relative:text;mso-position-vertical:absolute;mso-position-vertical-relative:text;mso-width-percent:0;mso-height-percent:0;mso-width-relative:margin;mso-height-relative:margin;v-text-anchor:middle" o:gfxdata="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" fillcolor="white [3201]" stroked="f" strokeweight="1pt"/>
+              <v:rect w14:anchorId="4453E7FE" id="Rectangle 9" o:spid="_x0000_s1026" style="position:absolute;margin-left:85.6pt;margin-top:122.35pt;width:93.05pt;height:11.45pt;z-index:251659264;visibility:visible;mso-wrap-style:square;mso-width-percent:0;mso-height-percent:0;mso-wrap-distance-left:9pt;mso-wrap-distance-top:0;mso-wrap-distance-right:9pt;mso-wrap-distance-bottom:0;mso-position-horizontal:absolute;mso-position-horizontal-relative:text;mso-position-vertical:absolute;mso-position-vertical-relative:text;mso-width-percent:0;mso-height-percent:0;mso-width-relative:margin;mso-height-relative:margin;v-text-anchor:middle" o:gfxdata="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" fillcolor="white [3201]" stroked="f" strokeweight="1pt"/>
             </w:pict>
           </mc:Fallback>
         </mc:AlternateContent>
@@ -2226,7 +2226,7 @@
 </file>
 
 <file path=customXml/itemProps1.xml><?xml version="1.0" encoding="utf-8"?>
-<ds:datastoreItem xmlns:ds="http://schemas.openxmlformats.org/officeDocument/2006/customXml" ds:itemID="{AF36E093-92F8-504A-89AE-0A4338CB62E0}">
+<ds:datastoreItem xmlns:ds="http://schemas.openxmlformats.org/officeDocument/2006/customXml" ds:itemID="{C4896A24-9BDA-274D-B724-5D50136A8415}">
   <ds:schemaRefs>
     <ds:schemaRef ds:uri="http://schemas.openxmlformats.org/officeDocument/2006/bibliography"/>
   </ds:schemaRefs>

</xml_diff>